<commit_message>
Ändrat mål sida. Fler ändringar kommer.
</commit_message>
<xml_diff>
--- a/TestAnalys.docx
+++ b/TestAnalys.docx
@@ -74,6 +74,48 @@
           <w:lang w:val="en-US"/>
         </w:rPr>
         <w:t>, borde jag byta sida och testa en annan? Kring gå och fortsätta?</w:t>
+      </w:r>
+    </w:p>
+    <w:p>
+      <w:pPr>
+        <w:rPr>
+          <w:lang w:val="en-US"/>
+        </w:rPr>
+      </w:pPr>
+    </w:p>
+    <w:p>
+      <w:pPr>
+        <w:rPr>
+          <w:lang w:val="en-US"/>
+        </w:rPr>
+      </w:pPr>
+    </w:p>
+    <w:p>
+      <w:pPr>
+        <w:rPr>
+          <w:lang w:val="en-US"/>
+        </w:rPr>
+      </w:pPr>
+      <w:r>
+        <w:rPr>
+          <w:lang w:val="en-US"/>
+        </w:rPr>
+        <w:t xml:space="preserve">Går över till att testa på </w:t>
+      </w:r>
+      <w:hyperlink r:id="rId6" w:history="1">
+        <w:r>
+          <w:rPr>
+            <w:rStyle w:val="Hyperlink"/>
+            <w:lang w:val="en-US"/>
+          </w:rPr>
+          <w:t>https://www.kjell.com/se</w:t>
+        </w:r>
+      </w:hyperlink>
+      <w:r>
+        <w:rPr>
+          <w:lang w:val="en-US"/>
+        </w:rPr>
+        <w:t xml:space="preserve"> istället.</w:t>
       </w:r>
     </w:p>
     <w:sectPr>

</xml_diff>